<commit_message>
Aggiornata relazione e javadoc
</commit_message>
<xml_diff>
--- a/RELAZIONE ASSIGNMENT 3 PCD.docx
+++ b/RELAZIONE ASSIGNMENT 3 PCD.docx
@@ -1020,25 +1020,14 @@
     <w:p>
       <w:pPr>
         <w:pStyle w:val="Default"/>
-        <w:rPr>
-          <w:b/>
-          <w:b/>
-          <w:bCs/>
-        </w:rPr>
-      </w:pPr>
-      <w:r>
-        <w:rPr>
-          <w:b/>
-          <w:bCs/>
-        </w:rPr>
-        <w:t>ESERCIZIO 2</w:t>
-      </w:r>
-      <w:r>
-        <w:rPr>
-          <w:b/>
-          <w:bCs/>
-        </w:rPr>
-        <w:t>)</w:t>
+        <w:rPr/>
+      </w:pPr>
+      <w:r>
+        <w:rPr>
+          <w:b/>
+          <w:bCs/>
+        </w:rPr>
+        <w:t>ESERCIZIO 2)</w:t>
       </w:r>
       <w:r>
         <w:rPr>
@@ -1046,6 +1035,1460 @@
           <w:bCs w:val="false"/>
         </w:rPr>
         <w:t xml:space="preserve"> Actor-based distributed chat</w:t>
+      </w:r>
+    </w:p>
+    <w:p>
+      <w:pPr>
+        <w:pStyle w:val="Default"/>
+        <w:rPr>
+          <w:b/>
+          <w:b/>
+          <w:bCs/>
+        </w:rPr>
+      </w:pPr>
+      <w:r>
+        <w:rPr/>
+      </w:r>
+    </w:p>
+    <w:p>
+      <w:pPr>
+        <w:pStyle w:val="Default"/>
+        <w:rPr>
+          <w:b w:val="false"/>
+          <w:b w:val="false"/>
+          <w:bCs w:val="false"/>
+        </w:rPr>
+      </w:pPr>
+      <w:r>
+        <w:rPr>
+          <w:b w:val="false"/>
+          <w:bCs w:val="false"/>
+        </w:rPr>
+        <w:t>L’implementazione dell’esercizio 2 presentava la difficoltà di mostrare per ogni attore nel sistema i messaggi inviati all’interno della chat nel medesimo ordine.</w:t>
+      </w:r>
+    </w:p>
+    <w:p>
+      <w:pPr>
+        <w:pStyle w:val="Default"/>
+        <w:rPr>
+          <w:b w:val="false"/>
+          <w:b w:val="false"/>
+          <w:bCs w:val="false"/>
+        </w:rPr>
+      </w:pPr>
+      <w:r>
+        <w:rPr>
+          <w:b w:val="false"/>
+          <w:bCs w:val="false"/>
+        </w:rPr>
+        <w:t xml:space="preserve">Per fare ciò ci siamo ispirati all’idea presentata dal </w:t>
+      </w:r>
+      <w:r>
+        <w:rPr>
+          <w:b/>
+          <w:bCs/>
+        </w:rPr>
+        <w:t>Token ring</w:t>
+      </w:r>
+      <w:r>
+        <w:rPr>
+          <w:b w:val="false"/>
+          <w:bCs w:val="false"/>
+        </w:rPr>
+        <w:t xml:space="preserve">, solamente chi è in possesso del token ha la possibilità di inviare messaggi o di uscire dalla chat. </w:t>
+      </w:r>
+    </w:p>
+    <w:p>
+      <w:pPr>
+        <w:pStyle w:val="Default"/>
+        <w:rPr>
+          <w:b w:val="false"/>
+          <w:b w:val="false"/>
+          <w:bCs w:val="false"/>
+        </w:rPr>
+      </w:pPr>
+      <w:r>
+        <w:rPr>
+          <w:b w:val="false"/>
+          <w:bCs w:val="false"/>
+        </w:rPr>
+        <w:t xml:space="preserve">Ogni attore </w:t>
+      </w:r>
+      <w:r>
+        <w:rPr>
+          <w:b/>
+          <w:bCs/>
+          <w:u w:val="none"/>
+        </w:rPr>
+        <w:t xml:space="preserve">User </w:t>
+      </w:r>
+      <w:r>
+        <w:rPr>
+          <w:b w:val="false"/>
+          <w:bCs w:val="false"/>
+          <w:u w:val="none"/>
+        </w:rPr>
+        <w:t xml:space="preserve">rappresenta un membro della chat e al momento del suo ingresso viene inserito all’interno dell’attore </w:t>
+      </w:r>
+      <w:r>
+        <w:rPr>
+          <w:b/>
+          <w:bCs/>
+          <w:u w:val="none"/>
+        </w:rPr>
+        <w:t>Register</w:t>
+      </w:r>
+      <w:r>
+        <w:rPr>
+          <w:b w:val="false"/>
+          <w:bCs w:val="false"/>
+          <w:u w:val="none"/>
+        </w:rPr>
+        <w:t xml:space="preserve">. </w:t>
+      </w:r>
+    </w:p>
+    <w:p>
+      <w:pPr>
+        <w:pStyle w:val="Default"/>
+        <w:rPr>
+          <w:u w:val="none"/>
+        </w:rPr>
+      </w:pPr>
+      <w:r>
+        <w:rPr>
+          <w:b w:val="false"/>
+          <w:bCs w:val="false"/>
+        </w:rPr>
+      </w:r>
+    </w:p>
+    <w:p>
+      <w:pPr>
+        <w:pStyle w:val="Default"/>
+        <w:rPr>
+          <w:b/>
+          <w:b/>
+          <w:bCs/>
+        </w:rPr>
+      </w:pPr>
+      <w:r>
+        <w:rPr>
+          <w:b/>
+          <w:bCs/>
+          <w:u w:val="none"/>
+        </w:rPr>
+        <w:t>User</w:t>
+      </w:r>
+    </w:p>
+    <w:p>
+      <w:pPr>
+        <w:pStyle w:val="Default"/>
+        <w:rPr>
+          <w:b w:val="false"/>
+          <w:b w:val="false"/>
+          <w:bCs w:val="false"/>
+        </w:rPr>
+      </w:pPr>
+      <w:r>
+        <w:rPr>
+          <w:b w:val="false"/>
+          <w:bCs w:val="false"/>
+          <w:u w:val="none"/>
+        </w:rPr>
+        <w:t xml:space="preserve">Gli </w:t>
+      </w:r>
+      <w:r>
+        <w:rPr>
+          <w:b/>
+          <w:bCs/>
+          <w:u w:val="none"/>
+        </w:rPr>
+        <w:t>User</w:t>
+      </w:r>
+      <w:r>
+        <w:rPr>
+          <w:b w:val="false"/>
+          <w:bCs w:val="false"/>
+          <w:u w:val="none"/>
+        </w:rPr>
+        <w:t xml:space="preserve"> presenti nel sistema si scambiano il token passandolo al successivo elemento fornito dal registro.</w:t>
+      </w:r>
+    </w:p>
+    <w:p>
+      <w:pPr>
+        <w:pStyle w:val="Default"/>
+        <w:rPr>
+          <w:b w:val="false"/>
+          <w:b w:val="false"/>
+          <w:bCs w:val="false"/>
+        </w:rPr>
+      </w:pPr>
+      <w:r>
+        <w:rPr>
+          <w:b w:val="false"/>
+          <w:bCs w:val="false"/>
+          <w:u w:val="none"/>
+        </w:rPr>
+        <w:t xml:space="preserve">Una volta ricevuto il token l’attore va a leggere i messaggi che hanno subito una </w:t>
+      </w:r>
+      <w:r>
+        <w:rPr>
+          <w:b/>
+          <w:bCs/>
+          <w:u w:val="none"/>
+        </w:rPr>
+        <w:t>stash()</w:t>
+      </w:r>
+      <w:r>
+        <w:rPr>
+          <w:b w:val="false"/>
+          <w:bCs w:val="false"/>
+          <w:u w:val="none"/>
+        </w:rPr>
+        <w:t xml:space="preserve"> come la richiesta di invio di un messaggio o la volontà di uscire dalla chat e li gestisce.</w:t>
+      </w:r>
+    </w:p>
+    <w:p>
+      <w:pPr>
+        <w:pStyle w:val="Default"/>
+        <w:rPr>
+          <w:b w:val="false"/>
+          <w:b w:val="false"/>
+          <w:bCs w:val="false"/>
+        </w:rPr>
+      </w:pPr>
+      <w:r>
+        <w:rPr>
+          <w:b w:val="false"/>
+          <w:bCs w:val="false"/>
+          <w:u w:val="none"/>
+        </w:rPr>
+        <w:t xml:space="preserve">Inizialmente va ad inviare a tutti gli altri attori presenti tutti i messaggi presenti sul proprio buffer uno ad uno attendendo per ognuno una ricevuta di ritorno da tutti gli attori presenti, solo a questo punto visualizzerà il messaggio sulla propria chat. </w:t>
+      </w:r>
+    </w:p>
+    <w:p>
+      <w:pPr>
+        <w:pStyle w:val="Default"/>
+        <w:rPr>
+          <w:b w:val="false"/>
+          <w:b w:val="false"/>
+          <w:bCs w:val="false"/>
+        </w:rPr>
+      </w:pPr>
+      <w:r>
+        <w:rPr>
+          <w:b w:val="false"/>
+          <w:bCs w:val="false"/>
+          <w:u w:val="none"/>
+        </w:rPr>
+        <w:t>Terminata questa operazione verifica se vi è la volontà da parte dell’utente di uscire dalla chat, in caso di positività avvia le operazioni di uscita e solo al termine di esse passa il token all’attore successivo.</w:t>
+      </w:r>
+    </w:p>
+    <w:p>
+      <w:pPr>
+        <w:pStyle w:val="Default"/>
+        <w:rPr>
+          <w:b/>
+          <w:b/>
+          <w:bCs/>
+        </w:rPr>
+      </w:pPr>
+      <w:r>
+        <w:rPr/>
+      </w:r>
+    </w:p>
+    <w:p>
+      <w:pPr>
+        <w:pStyle w:val="Default"/>
+        <w:rPr>
+          <w:b w:val="false"/>
+          <w:b w:val="false"/>
+          <w:bCs w:val="false"/>
+        </w:rPr>
+      </w:pPr>
+      <w:r>
+        <w:rPr>
+          <w:b w:val="false"/>
+          <w:bCs w:val="false"/>
+        </w:rPr>
+        <w:t>Dettaglio sui messaggi che riceve:</w:t>
+      </w:r>
+    </w:p>
+    <w:p>
+      <w:pPr>
+        <w:pStyle w:val="Default"/>
+        <w:rPr>
+          <w:b w:val="false"/>
+          <w:b w:val="false"/>
+          <w:bCs w:val="false"/>
+        </w:rPr>
+      </w:pPr>
+      <w:r>
+        <w:rPr>
+          <w:b w:val="false"/>
+          <w:bCs w:val="false"/>
+        </w:rPr>
+        <w:t xml:space="preserve">     </w:t>
+      </w:r>
+      <w:r>
+        <w:rPr>
+          <w:b w:val="false"/>
+          <w:bCs w:val="false"/>
+        </w:rPr>
+        <w:t>- StartUser</w:t>
+      </w:r>
+    </w:p>
+    <w:p>
+      <w:pPr>
+        <w:pStyle w:val="Default"/>
+        <w:rPr>
+          <w:b w:val="false"/>
+          <w:b w:val="false"/>
+          <w:bCs w:val="false"/>
+        </w:rPr>
+      </w:pPr>
+      <w:r>
+        <w:rPr>
+          <w:b w:val="false"/>
+          <w:bCs w:val="false"/>
+        </w:rPr>
+        <w:tab/>
+        <w:t xml:space="preserve">l'attore lo gestisce solo la prima volta, utilizzato per ottenere il riferimento al </w:t>
+        <w:tab/>
+        <w:tab/>
+        <w:tab/>
+        <w:t>Register e al GUI Actor.</w:t>
+      </w:r>
+    </w:p>
+    <w:p>
+      <w:pPr>
+        <w:pStyle w:val="Default"/>
+        <w:rPr>
+          <w:b w:val="false"/>
+          <w:b w:val="false"/>
+          <w:bCs w:val="false"/>
+        </w:rPr>
+      </w:pPr>
+      <w:r>
+        <w:rPr>
+          <w:b w:val="false"/>
+          <w:bCs w:val="false"/>
+        </w:rPr>
+        <w:t xml:space="preserve">     </w:t>
+      </w:r>
+      <w:r>
+        <w:rPr>
+          <w:b w:val="false"/>
+          <w:bCs w:val="false"/>
+        </w:rPr>
+        <w:t>- SendMsg</w:t>
+      </w:r>
+    </w:p>
+    <w:p>
+      <w:pPr>
+        <w:pStyle w:val="Default"/>
+        <w:rPr>
+          <w:b w:val="false"/>
+          <w:b w:val="false"/>
+          <w:bCs w:val="false"/>
+        </w:rPr>
+      </w:pPr>
+      <w:r>
+        <w:rPr>
+          <w:b w:val="false"/>
+          <w:bCs w:val="false"/>
+        </w:rPr>
+        <w:tab/>
+        <w:t xml:space="preserve">Riceve l'intenzione da parte dell'attore di inviare un messaggio e lo appoggia nel </w:t>
+        <w:tab/>
+        <w:tab/>
+        <w:t>buffer.</w:t>
+      </w:r>
+    </w:p>
+    <w:p>
+      <w:pPr>
+        <w:pStyle w:val="Default"/>
+        <w:rPr>
+          <w:b w:val="false"/>
+          <w:b w:val="false"/>
+          <w:bCs w:val="false"/>
+        </w:rPr>
+      </w:pPr>
+      <w:r>
+        <w:rPr>
+          <w:b w:val="false"/>
+          <w:bCs w:val="false"/>
+        </w:rPr>
+        <w:tab/>
+        <w:t>Se non si possiede il token verrà chiamata la stash()</w:t>
+      </w:r>
+    </w:p>
+    <w:p>
+      <w:pPr>
+        <w:pStyle w:val="Default"/>
+        <w:rPr>
+          <w:b w:val="false"/>
+          <w:b w:val="false"/>
+          <w:bCs w:val="false"/>
+        </w:rPr>
+      </w:pPr>
+      <w:r>
+        <w:rPr>
+          <w:b w:val="false"/>
+          <w:bCs w:val="false"/>
+        </w:rPr>
+        <w:tab/>
+        <w:t>Verrà gestito alla ricezione del token.</w:t>
+      </w:r>
+    </w:p>
+    <w:p>
+      <w:pPr>
+        <w:pStyle w:val="Default"/>
+        <w:rPr>
+          <w:b w:val="false"/>
+          <w:b w:val="false"/>
+          <w:bCs w:val="false"/>
+        </w:rPr>
+      </w:pPr>
+      <w:r>
+        <w:rPr>
+          <w:b w:val="false"/>
+          <w:bCs w:val="false"/>
+        </w:rPr>
+        <w:t xml:space="preserve">      </w:t>
+      </w:r>
+      <w:r>
+        <w:rPr>
+          <w:b w:val="false"/>
+          <w:bCs w:val="false"/>
+        </w:rPr>
+        <w:t>- RemActorButtonPressedMsg</w:t>
+      </w:r>
+    </w:p>
+    <w:p>
+      <w:pPr>
+        <w:pStyle w:val="Default"/>
+        <w:rPr>
+          <w:b w:val="false"/>
+          <w:b w:val="false"/>
+          <w:bCs w:val="false"/>
+        </w:rPr>
+      </w:pPr>
+      <w:r>
+        <w:rPr>
+          <w:b w:val="false"/>
+          <w:bCs w:val="false"/>
+        </w:rPr>
+        <w:t xml:space="preserve">      </w:t>
+      </w:r>
+      <w:r>
+        <w:rPr>
+          <w:b w:val="false"/>
+          <w:bCs w:val="false"/>
+        </w:rPr>
+        <w:tab/>
+        <w:t>riceve che l'utente è intenzionato ad uscire e viene salvato.</w:t>
+      </w:r>
+    </w:p>
+    <w:p>
+      <w:pPr>
+        <w:pStyle w:val="Default"/>
+        <w:rPr>
+          <w:b w:val="false"/>
+          <w:b w:val="false"/>
+          <w:bCs w:val="false"/>
+        </w:rPr>
+      </w:pPr>
+      <w:r>
+        <w:rPr>
+          <w:b w:val="false"/>
+          <w:bCs w:val="false"/>
+        </w:rPr>
+        <w:t xml:space="preserve">      </w:t>
+      </w:r>
+      <w:r>
+        <w:rPr>
+          <w:b w:val="false"/>
+          <w:bCs w:val="false"/>
+        </w:rPr>
+        <w:tab/>
+        <w:t>Se non si possiede il token verrà chiamata la stash()</w:t>
+      </w:r>
+    </w:p>
+    <w:p>
+      <w:pPr>
+        <w:pStyle w:val="Default"/>
+        <w:rPr>
+          <w:b w:val="false"/>
+          <w:b w:val="false"/>
+          <w:bCs w:val="false"/>
+        </w:rPr>
+      </w:pPr>
+      <w:r>
+        <w:rPr>
+          <w:b w:val="false"/>
+          <w:bCs w:val="false"/>
+        </w:rPr>
+        <w:t xml:space="preserve">      </w:t>
+      </w:r>
+      <w:r>
+        <w:rPr>
+          <w:b w:val="false"/>
+          <w:bCs w:val="false"/>
+        </w:rPr>
+        <w:tab/>
+        <w:t xml:space="preserve">Verrà poi gestita l'uscita solo quando si otterrà il token e tutti i messaggi nel buffer saranno </w:t>
+        <w:tab/>
+        <w:t>inviati.</w:t>
+      </w:r>
+    </w:p>
+    <w:p>
+      <w:pPr>
+        <w:pStyle w:val="Default"/>
+        <w:rPr>
+          <w:b w:val="false"/>
+          <w:b w:val="false"/>
+          <w:bCs w:val="false"/>
+        </w:rPr>
+      </w:pPr>
+      <w:r>
+        <w:rPr>
+          <w:b w:val="false"/>
+          <w:bCs w:val="false"/>
+        </w:rPr>
+        <w:t xml:space="preserve">      </w:t>
+      </w:r>
+      <w:r>
+        <w:rPr>
+          <w:b w:val="false"/>
+          <w:bCs w:val="false"/>
+        </w:rPr>
+        <w:t>- TakeToken</w:t>
+      </w:r>
+    </w:p>
+    <w:p>
+      <w:pPr>
+        <w:pStyle w:val="Default"/>
+        <w:rPr>
+          <w:b w:val="false"/>
+          <w:b w:val="false"/>
+          <w:bCs w:val="false"/>
+        </w:rPr>
+      </w:pPr>
+      <w:r>
+        <w:rPr>
+          <w:b w:val="false"/>
+          <w:bCs w:val="false"/>
+        </w:rPr>
+        <w:t xml:space="preserve">     </w:t>
+      </w:r>
+      <w:r>
+        <w:rPr>
+          <w:b w:val="false"/>
+          <w:bCs w:val="false"/>
+        </w:rPr>
+        <w:tab/>
+        <w:t>riceve il token ed avvia tutte le operazioni dopo aver lanciato la unstashAll(), in ordine:</w:t>
+      </w:r>
+    </w:p>
+    <w:p>
+      <w:pPr>
+        <w:pStyle w:val="Default"/>
+        <w:rPr>
+          <w:b w:val="false"/>
+          <w:b w:val="false"/>
+          <w:bCs w:val="false"/>
+        </w:rPr>
+      </w:pPr>
+      <w:r>
+        <w:rPr>
+          <w:b w:val="false"/>
+          <w:bCs w:val="false"/>
+        </w:rPr>
+        <w:t xml:space="preserve">      </w:t>
+      </w:r>
+      <w:r>
+        <w:rPr>
+          <w:b w:val="false"/>
+          <w:bCs w:val="false"/>
+        </w:rPr>
+        <w:tab/>
+        <w:tab/>
+        <w:t>1) Invio dei messaggi presenti nel Buffer in modalità FIFO</w:t>
+      </w:r>
+    </w:p>
+    <w:p>
+      <w:pPr>
+        <w:pStyle w:val="Default"/>
+        <w:rPr>
+          <w:b w:val="false"/>
+          <w:b w:val="false"/>
+          <w:bCs w:val="false"/>
+        </w:rPr>
+      </w:pPr>
+      <w:r>
+        <w:rPr>
+          <w:b w:val="false"/>
+          <w:bCs w:val="false"/>
+        </w:rPr>
+        <w:t xml:space="preserve">      </w:t>
+      </w:r>
+      <w:r>
+        <w:rPr>
+          <w:b w:val="false"/>
+          <w:bCs w:val="false"/>
+        </w:rPr>
+        <w:tab/>
+        <w:tab/>
+        <w:t>2) Avvio del procedimento di rilascio del token</w:t>
+      </w:r>
+    </w:p>
+    <w:p>
+      <w:pPr>
+        <w:pStyle w:val="Default"/>
+        <w:rPr>
+          <w:b w:val="false"/>
+          <w:b w:val="false"/>
+          <w:bCs w:val="false"/>
+        </w:rPr>
+      </w:pPr>
+      <w:r>
+        <w:rPr>
+          <w:b w:val="false"/>
+          <w:bCs w:val="false"/>
+        </w:rPr>
+        <w:t xml:space="preserve">      </w:t>
+      </w:r>
+      <w:r>
+        <w:rPr>
+          <w:b w:val="false"/>
+          <w:bCs w:val="false"/>
+        </w:rPr>
+        <w:tab/>
+        <w:tab/>
+        <w:t>3) Controllo della volontà di uscire, se SI viene gestita</w:t>
+      </w:r>
+    </w:p>
+    <w:p>
+      <w:pPr>
+        <w:pStyle w:val="Default"/>
+        <w:rPr>
+          <w:b w:val="false"/>
+          <w:b w:val="false"/>
+          <w:bCs w:val="false"/>
+        </w:rPr>
+      </w:pPr>
+      <w:r>
+        <w:rPr>
+          <w:b w:val="false"/>
+          <w:bCs w:val="false"/>
+        </w:rPr>
+        <w:t xml:space="preserve">      </w:t>
+      </w:r>
+      <w:r>
+        <w:rPr>
+          <w:b w:val="false"/>
+          <w:bCs w:val="false"/>
+        </w:rPr>
+        <w:tab/>
+        <w:tab/>
+        <w:t>4) rilascio effettivo del token</w:t>
+      </w:r>
+    </w:p>
+    <w:p>
+      <w:pPr>
+        <w:pStyle w:val="Default"/>
+        <w:rPr>
+          <w:b w:val="false"/>
+          <w:b w:val="false"/>
+          <w:bCs w:val="false"/>
+        </w:rPr>
+      </w:pPr>
+      <w:r>
+        <w:rPr>
+          <w:b w:val="false"/>
+          <w:bCs w:val="false"/>
+        </w:rPr>
+        <w:t xml:space="preserve">      </w:t>
+      </w:r>
+      <w:r>
+        <w:rPr>
+          <w:b w:val="false"/>
+          <w:bCs w:val="false"/>
+        </w:rPr>
+        <w:t>- AllActors</w:t>
+      </w:r>
+    </w:p>
+    <w:p>
+      <w:pPr>
+        <w:pStyle w:val="Default"/>
+        <w:rPr>
+          <w:b w:val="false"/>
+          <w:b w:val="false"/>
+          <w:bCs w:val="false"/>
+        </w:rPr>
+      </w:pPr>
+      <w:r>
+        <w:rPr>
+          <w:b w:val="false"/>
+          <w:bCs w:val="false"/>
+        </w:rPr>
+        <w:t xml:space="preserve">      </w:t>
+      </w:r>
+      <w:r>
+        <w:rPr>
+          <w:b w:val="false"/>
+          <w:bCs w:val="false"/>
+        </w:rPr>
+        <w:tab/>
+        <w:t>viene ricevuto questo messaggio dal Registry dopo avergli chiesto gli altri attori registrati.</w:t>
+      </w:r>
+    </w:p>
+    <w:p>
+      <w:pPr>
+        <w:pStyle w:val="Default"/>
+        <w:rPr>
+          <w:b w:val="false"/>
+          <w:b w:val="false"/>
+          <w:bCs w:val="false"/>
+        </w:rPr>
+      </w:pPr>
+      <w:r>
+        <w:rPr>
+          <w:b w:val="false"/>
+          <w:bCs w:val="false"/>
+        </w:rPr>
+        <w:t xml:space="preserve">      </w:t>
+      </w:r>
+      <w:r>
+        <w:rPr>
+          <w:b w:val="false"/>
+          <w:bCs w:val="false"/>
+        </w:rPr>
+        <w:tab/>
+        <w:t>Una volta ottenuti avvia la procedura di invio dei messaggi</w:t>
+      </w:r>
+    </w:p>
+    <w:p>
+      <w:pPr>
+        <w:pStyle w:val="Default"/>
+        <w:rPr>
+          <w:b w:val="false"/>
+          <w:b w:val="false"/>
+          <w:bCs w:val="false"/>
+        </w:rPr>
+      </w:pPr>
+      <w:r>
+        <w:rPr>
+          <w:b w:val="false"/>
+          <w:bCs w:val="false"/>
+        </w:rPr>
+        <w:t xml:space="preserve">     </w:t>
+      </w:r>
+    </w:p>
+    <w:p>
+      <w:pPr>
+        <w:pStyle w:val="Default"/>
+        <w:rPr>
+          <w:b w:val="false"/>
+          <w:b w:val="false"/>
+          <w:bCs w:val="false"/>
+        </w:rPr>
+      </w:pPr>
+      <w:r>
+        <w:rPr>
+          <w:b w:val="false"/>
+          <w:bCs w:val="false"/>
+        </w:rPr>
+      </w:r>
+    </w:p>
+    <w:p>
+      <w:pPr>
+        <w:pStyle w:val="Default"/>
+        <w:rPr>
+          <w:b w:val="false"/>
+          <w:b w:val="false"/>
+          <w:bCs w:val="false"/>
+        </w:rPr>
+      </w:pPr>
+      <w:r>
+        <w:rPr>
+          <w:b w:val="false"/>
+          <w:bCs w:val="false"/>
+        </w:rPr>
+      </w:r>
+    </w:p>
+    <w:p>
+      <w:pPr>
+        <w:pStyle w:val="Default"/>
+        <w:rPr>
+          <w:b w:val="false"/>
+          <w:b w:val="false"/>
+          <w:bCs w:val="false"/>
+        </w:rPr>
+      </w:pPr>
+      <w:r>
+        <w:rPr>
+          <w:b w:val="false"/>
+          <w:bCs w:val="false"/>
+        </w:rPr>
+        <w:t xml:space="preserve">       </w:t>
+      </w:r>
+      <w:r>
+        <w:rPr>
+          <w:b w:val="false"/>
+          <w:bCs w:val="false"/>
+        </w:rPr>
+        <w:t>- SendBroadcastMsg</w:t>
+      </w:r>
+    </w:p>
+    <w:p>
+      <w:pPr>
+        <w:pStyle w:val="Default"/>
+        <w:rPr>
+          <w:b w:val="false"/>
+          <w:b w:val="false"/>
+          <w:bCs w:val="false"/>
+        </w:rPr>
+      </w:pPr>
+      <w:r>
+        <w:rPr>
+          <w:b w:val="false"/>
+          <w:bCs w:val="false"/>
+        </w:rPr>
+        <w:t xml:space="preserve">      </w:t>
+      </w:r>
+      <w:r>
+        <w:rPr>
+          <w:b w:val="false"/>
+          <w:bCs w:val="false"/>
+        </w:rPr>
+        <w:tab/>
+        <w:t xml:space="preserve">verifica che il messaggio da inviare esista, </w:t>
+      </w:r>
+    </w:p>
+    <w:p>
+      <w:pPr>
+        <w:pStyle w:val="Default"/>
+        <w:rPr>
+          <w:b w:val="false"/>
+          <w:b w:val="false"/>
+          <w:bCs w:val="false"/>
+        </w:rPr>
+      </w:pPr>
+      <w:r>
+        <w:rPr>
+          <w:b w:val="false"/>
+          <w:bCs w:val="false"/>
+        </w:rPr>
+        <w:tab/>
+        <w:t>se SI:</w:t>
+      </w:r>
+    </w:p>
+    <w:p>
+      <w:pPr>
+        <w:pStyle w:val="Default"/>
+        <w:rPr>
+          <w:b w:val="false"/>
+          <w:b w:val="false"/>
+          <w:bCs w:val="false"/>
+        </w:rPr>
+      </w:pPr>
+      <w:r>
+        <w:rPr>
+          <w:b w:val="false"/>
+          <w:bCs w:val="false"/>
+        </w:rPr>
+        <w:t xml:space="preserve">      </w:t>
+      </w:r>
+      <w:r>
+        <w:rPr>
+          <w:b w:val="false"/>
+          <w:bCs w:val="false"/>
+        </w:rPr>
+        <w:tab/>
+        <w:tab/>
+        <w:t xml:space="preserve">1) salva il numero di attori da cui dovrà ricevere l'acknowledge, compreso se stesso, </w:t>
+        <w:tab/>
+        <w:tab/>
+        <w:t xml:space="preserve">     così che funzioni anche se esiste un solo attore.</w:t>
+      </w:r>
+    </w:p>
+    <w:p>
+      <w:pPr>
+        <w:pStyle w:val="Default"/>
+        <w:rPr>
+          <w:b w:val="false"/>
+          <w:b w:val="false"/>
+          <w:bCs w:val="false"/>
+        </w:rPr>
+      </w:pPr>
+      <w:r>
+        <w:rPr>
+          <w:b w:val="false"/>
+          <w:bCs w:val="false"/>
+        </w:rPr>
+        <w:t xml:space="preserve">      </w:t>
+      </w:r>
+      <w:r>
+        <w:rPr>
+          <w:b w:val="false"/>
+          <w:bCs w:val="false"/>
+        </w:rPr>
+        <w:tab/>
+        <w:tab/>
+        <w:t>2) manda a tutti gli altri attori uno ShowMsg con il messaggio da inviare</w:t>
+      </w:r>
+    </w:p>
+    <w:p>
+      <w:pPr>
+        <w:pStyle w:val="Default"/>
+        <w:rPr>
+          <w:b w:val="false"/>
+          <w:b w:val="false"/>
+          <w:bCs w:val="false"/>
+        </w:rPr>
+      </w:pPr>
+      <w:r>
+        <w:rPr>
+          <w:b w:val="false"/>
+          <w:bCs w:val="false"/>
+        </w:rPr>
+        <w:t xml:space="preserve">      </w:t>
+      </w:r>
+      <w:r>
+        <w:rPr>
+          <w:b w:val="false"/>
+          <w:bCs w:val="false"/>
+        </w:rPr>
+        <w:tab/>
+        <w:tab/>
+        <w:t>3) notifica a se stesso che i messaggi sono stati inviati con un AcknowledgeMsg</w:t>
+      </w:r>
+    </w:p>
+    <w:p>
+      <w:pPr>
+        <w:pStyle w:val="Default"/>
+        <w:rPr>
+          <w:b w:val="false"/>
+          <w:b w:val="false"/>
+          <w:bCs w:val="false"/>
+        </w:rPr>
+      </w:pPr>
+      <w:r>
+        <w:rPr>
+          <w:b w:val="false"/>
+          <w:bCs w:val="false"/>
+        </w:rPr>
+        <w:t xml:space="preserve">      </w:t>
+      </w:r>
+      <w:r>
+        <w:rPr>
+          <w:b w:val="false"/>
+          <w:bCs w:val="false"/>
+        </w:rPr>
+        <w:tab/>
+        <w:t>se NO:</w:t>
+      </w:r>
+    </w:p>
+    <w:p>
+      <w:pPr>
+        <w:pStyle w:val="Default"/>
+        <w:rPr>
+          <w:b w:val="false"/>
+          <w:b w:val="false"/>
+          <w:bCs w:val="false"/>
+        </w:rPr>
+      </w:pPr>
+      <w:r>
+        <w:rPr>
+          <w:b w:val="false"/>
+          <w:bCs w:val="false"/>
+        </w:rPr>
+        <w:t xml:space="preserve">      </w:t>
+      </w:r>
+      <w:r>
+        <w:rPr>
+          <w:b w:val="false"/>
+          <w:bCs w:val="false"/>
+        </w:rPr>
+        <w:tab/>
+        <w:tab/>
+        <w:t>manda un messaggio a se stesso dicendo di avviare le operazioni</w:t>
+      </w:r>
+    </w:p>
+    <w:p>
+      <w:pPr>
+        <w:pStyle w:val="Default"/>
+        <w:rPr>
+          <w:b w:val="false"/>
+          <w:b w:val="false"/>
+          <w:bCs w:val="false"/>
+        </w:rPr>
+      </w:pPr>
+      <w:r>
+        <w:rPr>
+          <w:b w:val="false"/>
+          <w:bCs w:val="false"/>
+        </w:rPr>
+        <w:tab/>
+        <w:tab/>
+        <w:t>prima del passaggio del token</w:t>
+      </w:r>
+    </w:p>
+    <w:p>
+      <w:pPr>
+        <w:pStyle w:val="Default"/>
+        <w:rPr>
+          <w:b w:val="false"/>
+          <w:b w:val="false"/>
+          <w:bCs w:val="false"/>
+        </w:rPr>
+      </w:pPr>
+      <w:r>
+        <w:rPr>
+          <w:b w:val="false"/>
+          <w:bCs w:val="false"/>
+        </w:rPr>
+        <w:t xml:space="preserve">      </w:t>
+      </w:r>
+      <w:r>
+        <w:rPr>
+          <w:b w:val="false"/>
+          <w:bCs w:val="false"/>
+        </w:rPr>
+        <w:t>- AcknowledgeMsg</w:t>
+      </w:r>
+    </w:p>
+    <w:p>
+      <w:pPr>
+        <w:pStyle w:val="Default"/>
+        <w:rPr>
+          <w:b w:val="false"/>
+          <w:b w:val="false"/>
+          <w:bCs w:val="false"/>
+        </w:rPr>
+      </w:pPr>
+      <w:r>
+        <w:rPr>
+          <w:b w:val="false"/>
+          <w:bCs w:val="false"/>
+        </w:rPr>
+        <w:t xml:space="preserve">      </w:t>
+      </w:r>
+      <w:r>
+        <w:rPr>
+          <w:b w:val="false"/>
+          <w:bCs w:val="false"/>
+        </w:rPr>
+        <w:tab/>
+        <w:t xml:space="preserve">incrementa il contatore delle ricevute, se è maggiore o uguale al numero di attori che si </w:t>
+        <w:tab/>
+        <w:t>aspettavano un messaggio</w:t>
+      </w:r>
+    </w:p>
+    <w:p>
+      <w:pPr>
+        <w:pStyle w:val="Default"/>
+        <w:rPr>
+          <w:b w:val="false"/>
+          <w:b w:val="false"/>
+          <w:bCs w:val="false"/>
+        </w:rPr>
+      </w:pPr>
+      <w:r>
+        <w:rPr>
+          <w:b w:val="false"/>
+          <w:bCs w:val="false"/>
+        </w:rPr>
+        <w:t xml:space="preserve">      </w:t>
+      </w:r>
+      <w:r>
+        <w:rPr>
+          <w:b w:val="false"/>
+          <w:bCs w:val="false"/>
+        </w:rPr>
+        <w:tab/>
+        <w:t xml:space="preserve">significa che tutti hanno ricevuto il messaggio e visualizzato, perciò dice al GuiActor che </w:t>
+        <w:tab/>
+        <w:t>anche se stesso può visualizzarlo e resetta tutte le variabili.</w:t>
+      </w:r>
+    </w:p>
+    <w:p>
+      <w:pPr>
+        <w:pStyle w:val="Default"/>
+        <w:rPr>
+          <w:b w:val="false"/>
+          <w:b w:val="false"/>
+          <w:bCs w:val="false"/>
+        </w:rPr>
+      </w:pPr>
+      <w:r>
+        <w:rPr>
+          <w:b w:val="false"/>
+          <w:bCs w:val="false"/>
+        </w:rPr>
+        <w:t xml:space="preserve">      </w:t>
+      </w:r>
+      <w:r>
+        <w:rPr>
+          <w:b w:val="false"/>
+          <w:bCs w:val="false"/>
+        </w:rPr>
+        <w:t>- GUIAcknowledgeMsg</w:t>
+      </w:r>
+    </w:p>
+    <w:p>
+      <w:pPr>
+        <w:pStyle w:val="Default"/>
+        <w:rPr>
+          <w:b w:val="false"/>
+          <w:b w:val="false"/>
+          <w:bCs w:val="false"/>
+        </w:rPr>
+      </w:pPr>
+      <w:r>
+        <w:rPr>
+          <w:b w:val="false"/>
+          <w:bCs w:val="false"/>
+        </w:rPr>
+        <w:t xml:space="preserve">      </w:t>
+      </w:r>
+      <w:r>
+        <w:rPr>
+          <w:b w:val="false"/>
+          <w:bCs w:val="false"/>
+        </w:rPr>
+        <w:tab/>
+        <w:t>ricevuta di ritorno da parte della GUI, indica che il messaggio è stato renderizzato.</w:t>
+      </w:r>
+    </w:p>
+    <w:p>
+      <w:pPr>
+        <w:pStyle w:val="Default"/>
+        <w:rPr>
+          <w:b w:val="false"/>
+          <w:b w:val="false"/>
+          <w:bCs w:val="false"/>
+        </w:rPr>
+      </w:pPr>
+      <w:r>
+        <w:rPr>
+          <w:b w:val="false"/>
+          <w:bCs w:val="false"/>
+        </w:rPr>
+        <w:t xml:space="preserve">      </w:t>
+      </w:r>
+      <w:r>
+        <w:rPr>
+          <w:b w:val="false"/>
+          <w:bCs w:val="false"/>
+        </w:rPr>
+        <w:tab/>
+        <w:t xml:space="preserve">Esegue a questo punto il controllo se chi ha inviato il messaggio sia lo stesso attore che lo </w:t>
+        <w:tab/>
+        <w:t>gestisce, se SI:</w:t>
+      </w:r>
+    </w:p>
+    <w:p>
+      <w:pPr>
+        <w:pStyle w:val="Default"/>
+        <w:rPr>
+          <w:b w:val="false"/>
+          <w:b w:val="false"/>
+          <w:bCs w:val="false"/>
+        </w:rPr>
+      </w:pPr>
+      <w:r>
+        <w:rPr>
+          <w:b w:val="false"/>
+          <w:bCs w:val="false"/>
+        </w:rPr>
+        <w:tab/>
+        <w:tab/>
+        <w:t xml:space="preserve">Significa che sono l'attore con il token perciò tento di mandare un altro messaggio </w:t>
+        <w:tab/>
+        <w:tab/>
+        <w:t>presente sul buffer</w:t>
+      </w:r>
+    </w:p>
+    <w:p>
+      <w:pPr>
+        <w:pStyle w:val="Default"/>
+        <w:rPr>
+          <w:b w:val="false"/>
+          <w:b w:val="false"/>
+          <w:bCs w:val="false"/>
+        </w:rPr>
+      </w:pPr>
+      <w:r>
+        <w:rPr>
+          <w:b w:val="false"/>
+          <w:bCs w:val="false"/>
+        </w:rPr>
+        <w:t xml:space="preserve">      </w:t>
+      </w:r>
+      <w:r>
+        <w:rPr>
+          <w:b w:val="false"/>
+          <w:bCs w:val="false"/>
+        </w:rPr>
+        <w:tab/>
+        <w:t>se NO:</w:t>
+      </w:r>
+    </w:p>
+    <w:p>
+      <w:pPr>
+        <w:pStyle w:val="Default"/>
+        <w:rPr>
+          <w:b w:val="false"/>
+          <w:b w:val="false"/>
+          <w:bCs w:val="false"/>
+        </w:rPr>
+      </w:pPr>
+      <w:r>
+        <w:rPr>
+          <w:b w:val="false"/>
+          <w:bCs w:val="false"/>
+        </w:rPr>
+        <w:t xml:space="preserve">      </w:t>
+      </w:r>
+      <w:r>
+        <w:rPr>
+          <w:b w:val="false"/>
+          <w:bCs w:val="false"/>
+        </w:rPr>
+        <w:tab/>
+        <w:tab/>
+        <w:t xml:space="preserve">significa che è stato ricevuto un msg da parte di chi ha il token e viene notificato al </w:t>
+        <w:tab/>
+        <w:tab/>
+        <w:t>mittente che il messaggio è stato visualizzato</w:t>
+      </w:r>
+    </w:p>
+    <w:p>
+      <w:pPr>
+        <w:pStyle w:val="Default"/>
+        <w:rPr>
+          <w:b w:val="false"/>
+          <w:b w:val="false"/>
+          <w:bCs w:val="false"/>
+        </w:rPr>
+      </w:pPr>
+      <w:r>
+        <w:rPr>
+          <w:b w:val="false"/>
+          <w:bCs w:val="false"/>
+        </w:rPr>
+        <w:t xml:space="preserve">      </w:t>
+      </w:r>
+      <w:r>
+        <w:rPr>
+          <w:b w:val="false"/>
+          <w:bCs w:val="false"/>
+        </w:rPr>
+        <w:t>- ShowMsg</w:t>
+      </w:r>
+    </w:p>
+    <w:p>
+      <w:pPr>
+        <w:pStyle w:val="Default"/>
+        <w:rPr>
+          <w:b w:val="false"/>
+          <w:b w:val="false"/>
+          <w:bCs w:val="false"/>
+        </w:rPr>
+      </w:pPr>
+      <w:r>
+        <w:rPr>
+          <w:b w:val="false"/>
+          <w:bCs w:val="false"/>
+        </w:rPr>
+        <w:t xml:space="preserve">      </w:t>
+      </w:r>
+      <w:r>
+        <w:rPr>
+          <w:b w:val="false"/>
+          <w:bCs w:val="false"/>
+        </w:rPr>
+        <w:tab/>
+        <w:t xml:space="preserve">ricevuto quando si richiede di visualizzare un messaggio, viene girato al guiActor che lo </w:t>
+        <w:tab/>
+        <w:t>gestirà e ne notificherà l'esito</w:t>
+      </w:r>
+    </w:p>
+    <w:p>
+      <w:pPr>
+        <w:pStyle w:val="Default"/>
+        <w:rPr>
+          <w:b w:val="false"/>
+          <w:b w:val="false"/>
+          <w:bCs w:val="false"/>
+        </w:rPr>
+      </w:pPr>
+      <w:r>
+        <w:rPr>
+          <w:b w:val="false"/>
+          <w:bCs w:val="false"/>
+        </w:rPr>
+        <w:t xml:space="preserve">      </w:t>
+      </w:r>
+      <w:r>
+        <w:rPr>
+          <w:b w:val="false"/>
+          <w:bCs w:val="false"/>
+        </w:rPr>
+        <w:t>- TerminateUserOperation</w:t>
+      </w:r>
+    </w:p>
+    <w:p>
+      <w:pPr>
+        <w:pStyle w:val="Default"/>
+        <w:rPr>
+          <w:b w:val="false"/>
+          <w:b w:val="false"/>
+          <w:bCs w:val="false"/>
+        </w:rPr>
+      </w:pPr>
+      <w:r>
+        <w:rPr>
+          <w:b w:val="false"/>
+          <w:bCs w:val="false"/>
+        </w:rPr>
+        <w:t xml:space="preserve">      </w:t>
+      </w:r>
+      <w:r>
+        <w:rPr>
+          <w:b w:val="false"/>
+          <w:bCs w:val="false"/>
+        </w:rPr>
+        <w:tab/>
+        <w:t>verifica se c'è la volontà di uscire, se SI:</w:t>
+      </w:r>
+    </w:p>
+    <w:p>
+      <w:pPr>
+        <w:pStyle w:val="Default"/>
+        <w:rPr>
+          <w:b w:val="false"/>
+          <w:b w:val="false"/>
+          <w:bCs w:val="false"/>
+        </w:rPr>
+      </w:pPr>
+      <w:r>
+        <w:rPr>
+          <w:b w:val="false"/>
+          <w:bCs w:val="false"/>
+        </w:rPr>
+        <w:tab/>
+        <w:t xml:space="preserve">    chiede al registro di eliminarlo dalla lista di attori e aspetta una sua conferma, in CanExit</w:t>
+      </w:r>
+    </w:p>
+    <w:p>
+      <w:pPr>
+        <w:pStyle w:val="Default"/>
+        <w:rPr>
+          <w:b w:val="false"/>
+          <w:b w:val="false"/>
+          <w:bCs w:val="false"/>
+        </w:rPr>
+      </w:pPr>
+      <w:r>
+        <w:rPr>
+          <w:b w:val="false"/>
+          <w:bCs w:val="false"/>
+        </w:rPr>
+        <w:t xml:space="preserve">      </w:t>
+      </w:r>
+      <w:r>
+        <w:rPr>
+          <w:b w:val="false"/>
+          <w:bCs w:val="false"/>
+        </w:rPr>
+        <w:tab/>
+        <w:t>se NO:</w:t>
+      </w:r>
+    </w:p>
+    <w:p>
+      <w:pPr>
+        <w:pStyle w:val="Default"/>
+        <w:rPr>
+          <w:b w:val="false"/>
+          <w:b w:val="false"/>
+          <w:bCs w:val="false"/>
+        </w:rPr>
+      </w:pPr>
+      <w:r>
+        <w:rPr>
+          <w:b w:val="false"/>
+          <w:bCs w:val="false"/>
+        </w:rPr>
+        <w:tab/>
+        <w:t xml:space="preserve">    avvia le procedure di passaggio del token, mandando un messaggio al registry.</w:t>
+      </w:r>
+    </w:p>
+    <w:p>
+      <w:pPr>
+        <w:pStyle w:val="Default"/>
+        <w:rPr>
+          <w:b w:val="false"/>
+          <w:b w:val="false"/>
+          <w:bCs w:val="false"/>
+        </w:rPr>
+      </w:pPr>
+      <w:r>
+        <w:rPr>
+          <w:b w:val="false"/>
+          <w:bCs w:val="false"/>
+        </w:rPr>
+        <w:t xml:space="preserve">      </w:t>
+      </w:r>
+      <w:r>
+        <w:rPr>
+          <w:b w:val="false"/>
+          <w:bCs w:val="false"/>
+        </w:rPr>
+        <w:t>- CanExit</w:t>
+      </w:r>
+    </w:p>
+    <w:p>
+      <w:pPr>
+        <w:pStyle w:val="Default"/>
+        <w:rPr>
+          <w:b w:val="false"/>
+          <w:b w:val="false"/>
+          <w:bCs w:val="false"/>
+        </w:rPr>
+      </w:pPr>
+      <w:r>
+        <w:rPr>
+          <w:b w:val="false"/>
+          <w:bCs w:val="false"/>
+        </w:rPr>
+        <w:t xml:space="preserve">      </w:t>
+      </w:r>
+      <w:r>
+        <w:rPr>
+          <w:b w:val="false"/>
+          <w:bCs w:val="false"/>
+        </w:rPr>
+        <w:tab/>
+        <w:t>permesso da parte del registry di uscire dalla chat</w:t>
+      </w:r>
+    </w:p>
+    <w:p>
+      <w:pPr>
+        <w:pStyle w:val="Default"/>
+        <w:rPr>
+          <w:b/>
+          <w:b/>
+          <w:bCs/>
+        </w:rPr>
+      </w:pPr>
+      <w:r>
+        <w:rPr>
+          <w:b/>
+          <w:bCs/>
+        </w:rPr>
       </w:r>
     </w:p>
     <w:p>
@@ -1069,152 +2512,10 @@
       <w:pPr>
         <w:pStyle w:val="Default"/>
         <w:rPr>
-          <w:rFonts w:ascii="Calibri" w:hAnsi="Calibri" w:cs="Calibri" w:asciiTheme="minorHAnsi" w:cstheme="minorHAnsi" w:hAnsiTheme="minorHAnsi"/>
-          <w:bCs/>
-          <w:sz w:val="22"/>
-          <w:szCs w:val="22"/>
-        </w:rPr>
-      </w:pPr>
-      <w:r>
-        <w:rPr>
-          <w:rFonts w:cs="Calibri" w:cstheme="minorHAnsi"/>
-          <w:bCs/>
-          <w:sz w:val="22"/>
-          <w:szCs w:val="22"/>
-        </w:rPr>
-      </w:r>
-    </w:p>
-    <w:p>
-      <w:pPr>
-        <w:pStyle w:val="Default"/>
-        <w:rPr>
-          <w:rFonts w:ascii="Calibri" w:hAnsi="Calibri" w:cs="Calibri" w:asciiTheme="minorHAnsi" w:cstheme="minorHAnsi" w:hAnsiTheme="minorHAnsi"/>
+          <w:rFonts w:ascii="Calibri" w:hAnsi="Calibri" w:cs="Calibri" w:cstheme="minorHAnsi"/>
           <w:bCs/>
           <w:u w:val="single"/>
         </w:rPr>
-      </w:pPr>
-      <w:r>
-        <w:rPr>
-          <w:rFonts w:cs="Calibri" w:cstheme="minorHAnsi"/>
-          <w:bCs/>
-          <w:u w:val="single"/>
-        </w:rPr>
-        <w:t>NOTE IMPLEMENTATIVE:</w:t>
-      </w:r>
-    </w:p>
-    <w:p>
-      <w:pPr>
-        <w:pStyle w:val="Default"/>
-        <w:numPr>
-          <w:ilvl w:val="0"/>
-          <w:numId w:val="1"/>
-        </w:numPr>
-        <w:rPr>
-          <w:rFonts w:ascii="Calibri" w:hAnsi="Calibri" w:cs="Calibri" w:asciiTheme="minorHAnsi" w:cstheme="minorHAnsi" w:hAnsiTheme="minorHAnsi"/>
-          <w:bCs/>
-          <w:sz w:val="22"/>
-          <w:szCs w:val="22"/>
-        </w:rPr>
-      </w:pPr>
-      <w:r>
-        <w:rPr>
-          <w:rFonts w:cs="Calibri" w:cstheme="minorHAnsi"/>
-          <w:bCs/>
-          <w:sz w:val="22"/>
-          <w:szCs w:val="22"/>
-        </w:rPr>
-        <w:t xml:space="preserve">Si è scelto di utilizzare una </w:t>
-      </w:r>
-      <w:r>
-        <w:rPr>
-          <w:rFonts w:cs="Calibri" w:ascii="Consolas" w:hAnsi="Consolas" w:cstheme="minorHAnsi"/>
-          <w:b/>
-          <w:bCs/>
-          <w:sz w:val="22"/>
-          <w:szCs w:val="22"/>
-        </w:rPr>
-        <w:t>Thread.sleep()</w:t>
-      </w:r>
-      <w:r>
-        <w:rPr>
-          <w:rFonts w:cs="Calibri" w:cstheme="minorHAnsi"/>
-          <w:bCs/>
-          <w:sz w:val="22"/>
-          <w:szCs w:val="22"/>
-        </w:rPr>
-        <w:t xml:space="preserve"> di 100 millisecondi all’interno di </w:t>
-      </w:r>
-      <w:r>
-        <w:rPr>
-          <w:rFonts w:cs="Calibri" w:ascii="Consolas" w:hAnsi="Consolas" w:cstheme="minorHAnsi"/>
-          <w:bCs/>
-          <w:sz w:val="22"/>
-          <w:szCs w:val="22"/>
-        </w:rPr>
-        <w:t>WordCounter</w:t>
-      </w:r>
-      <w:r>
-        <w:rPr>
-          <w:rFonts w:cs="Calibri" w:cstheme="minorHAnsi"/>
-          <w:bCs/>
-          <w:sz w:val="22"/>
-          <w:szCs w:val="22"/>
-        </w:rPr>
-        <w:t xml:space="preserve"> ad ogni documento trovato dal programma, per permettere di apprezzare più facilmente ad occhio nudo l’aggiornamento reattivo dell’interfaccia grafica.</w:t>
-      </w:r>
-    </w:p>
-    <w:p>
-      <w:pPr>
-        <w:pStyle w:val="Default"/>
-        <w:numPr>
-          <w:ilvl w:val="0"/>
-          <w:numId w:val="1"/>
-        </w:numPr>
-        <w:rPr>
-          <w:rFonts w:ascii="Calibri" w:hAnsi="Calibri" w:cs="Calibri" w:asciiTheme="minorHAnsi" w:cstheme="minorHAnsi" w:hAnsiTheme="minorHAnsi"/>
-          <w:bCs/>
-          <w:sz w:val="22"/>
-          <w:szCs w:val="22"/>
-        </w:rPr>
-      </w:pPr>
-      <w:r>
-        <w:rPr>
-          <w:rFonts w:cs="Calibri" w:cstheme="minorHAnsi"/>
-          <w:bCs/>
-          <w:sz w:val="22"/>
-          <w:szCs w:val="22"/>
-        </w:rPr>
-        <w:t>Sono stati aggiunti al progetto diverse cartelle e file testuali di prova.</w:t>
-      </w:r>
-    </w:p>
-    <w:p>
-      <w:pPr>
-        <w:pStyle w:val="Default"/>
-        <w:numPr>
-          <w:ilvl w:val="0"/>
-          <w:numId w:val="1"/>
-        </w:numPr>
-        <w:rPr>
-          <w:rFonts w:ascii="Calibri" w:hAnsi="Calibri" w:cs="Calibri" w:asciiTheme="minorHAnsi" w:cstheme="minorHAnsi" w:hAnsiTheme="minorHAnsi"/>
-          <w:bCs/>
-          <w:sz w:val="22"/>
-          <w:szCs w:val="22"/>
-        </w:rPr>
-      </w:pPr>
-      <w:r>
-        <w:rPr>
-          <w:rFonts w:cs="Calibri" w:cstheme="minorHAnsi"/>
-          <w:bCs/>
-          <w:sz w:val="22"/>
-          <w:szCs w:val="22"/>
-        </w:rPr>
-        <w:t>Come analisi delle performance dei tre esercizi si è scelto di stampare su un file “performance.txt” l’output del programma al lancio di ogni versione, monitorando il tempo impiegato alla fine della ricerca (tenendo ovviamente conto della pausa di 100ms ad ogni documento trovato).</w:t>
-      </w:r>
-    </w:p>
-    <w:p>
-      <w:pPr>
-        <w:pStyle w:val="Normal"/>
-        <w:rPr/>
       </w:pPr>
       <w:r>
         <w:rPr/>
@@ -1253,257 +2554,6 @@
     </w:sectPr>
   </w:body>
 </w:document>
-</file>
-
-<file path=word/numbering.xml><?xml version="1.0" encoding="utf-8"?>
-<w:numbering xmlns:w="http://schemas.openxmlformats.org/wordprocessingml/2006/main" xmlns:o="urn:schemas-microsoft-com:office:office" xmlns:r="http://schemas.openxmlformats.org/officeDocument/2006/relationships" xmlns:v="urn:schemas-microsoft-com:vml">
-  <w:abstractNum w:abstractNumId="1">
-    <w:lvl w:ilvl="0">
-      <w:start w:val="1"/>
-      <w:numFmt w:val="bullet"/>
-      <w:lvlText w:val=""/>
-      <w:lvlJc w:val="left"/>
-      <w:pPr>
-        <w:ind w:left="720" w:hanging="360"/>
-      </w:pPr>
-      <w:rPr>
-        <w:rFonts w:ascii="Symbol" w:hAnsi="Symbol" w:cs="Symbol" w:hint="default"/>
-        <w:sz w:val="22"/>
-        <w:b/>
-        <w:rFonts w:cs="Symbol"/>
-      </w:rPr>
-    </w:lvl>
-    <w:lvl w:ilvl="1">
-      <w:start w:val="1"/>
-      <w:numFmt w:val="bullet"/>
-      <w:lvlText w:val="o"/>
-      <w:lvlJc w:val="left"/>
-      <w:pPr>
-        <w:ind w:left="1440" w:hanging="360"/>
-      </w:pPr>
-      <w:rPr>
-        <w:rFonts w:ascii="Courier New" w:hAnsi="Courier New" w:cs="Courier New" w:hint="default"/>
-        <w:rFonts w:cs="Courier New"/>
-      </w:rPr>
-    </w:lvl>
-    <w:lvl w:ilvl="2">
-      <w:start w:val="1"/>
-      <w:numFmt w:val="bullet"/>
-      <w:lvlText w:val=""/>
-      <w:lvlJc w:val="left"/>
-      <w:pPr>
-        <w:ind w:left="2160" w:hanging="360"/>
-      </w:pPr>
-      <w:rPr>
-        <w:rFonts w:ascii="Wingdings" w:hAnsi="Wingdings" w:cs="Wingdings" w:hint="default"/>
-        <w:rFonts w:cs="Wingdings"/>
-      </w:rPr>
-    </w:lvl>
-    <w:lvl w:ilvl="3">
-      <w:start w:val="1"/>
-      <w:numFmt w:val="bullet"/>
-      <w:lvlText w:val=""/>
-      <w:lvlJc w:val="left"/>
-      <w:pPr>
-        <w:ind w:left="2880" w:hanging="360"/>
-      </w:pPr>
-      <w:rPr>
-        <w:rFonts w:ascii="Symbol" w:hAnsi="Symbol" w:cs="Symbol" w:hint="default"/>
-        <w:rFonts w:cs="Symbol"/>
-      </w:rPr>
-    </w:lvl>
-    <w:lvl w:ilvl="4">
-      <w:start w:val="1"/>
-      <w:numFmt w:val="bullet"/>
-      <w:lvlText w:val="o"/>
-      <w:lvlJc w:val="left"/>
-      <w:pPr>
-        <w:ind w:left="3600" w:hanging="360"/>
-      </w:pPr>
-      <w:rPr>
-        <w:rFonts w:ascii="Courier New" w:hAnsi="Courier New" w:cs="Courier New" w:hint="default"/>
-        <w:rFonts w:cs="Courier New"/>
-      </w:rPr>
-    </w:lvl>
-    <w:lvl w:ilvl="5">
-      <w:start w:val="1"/>
-      <w:numFmt w:val="bullet"/>
-      <w:lvlText w:val=""/>
-      <w:lvlJc w:val="left"/>
-      <w:pPr>
-        <w:ind w:left="4320" w:hanging="360"/>
-      </w:pPr>
-      <w:rPr>
-        <w:rFonts w:ascii="Wingdings" w:hAnsi="Wingdings" w:cs="Wingdings" w:hint="default"/>
-        <w:rFonts w:cs="Wingdings"/>
-      </w:rPr>
-    </w:lvl>
-    <w:lvl w:ilvl="6">
-      <w:start w:val="1"/>
-      <w:numFmt w:val="bullet"/>
-      <w:lvlText w:val=""/>
-      <w:lvlJc w:val="left"/>
-      <w:pPr>
-        <w:ind w:left="5040" w:hanging="360"/>
-      </w:pPr>
-      <w:rPr>
-        <w:rFonts w:ascii="Symbol" w:hAnsi="Symbol" w:cs="Symbol" w:hint="default"/>
-        <w:rFonts w:cs="Symbol"/>
-      </w:rPr>
-    </w:lvl>
-    <w:lvl w:ilvl="7">
-      <w:start w:val="1"/>
-      <w:numFmt w:val="bullet"/>
-      <w:lvlText w:val="o"/>
-      <w:lvlJc w:val="left"/>
-      <w:pPr>
-        <w:ind w:left="5760" w:hanging="360"/>
-      </w:pPr>
-      <w:rPr>
-        <w:rFonts w:ascii="Courier New" w:hAnsi="Courier New" w:cs="Courier New" w:hint="default"/>
-        <w:rFonts w:cs="Courier New"/>
-      </w:rPr>
-    </w:lvl>
-    <w:lvl w:ilvl="8">
-      <w:start w:val="1"/>
-      <w:numFmt w:val="bullet"/>
-      <w:lvlText w:val=""/>
-      <w:lvlJc w:val="left"/>
-      <w:pPr>
-        <w:ind w:left="6480" w:hanging="360"/>
-      </w:pPr>
-      <w:rPr>
-        <w:rFonts w:ascii="Wingdings" w:hAnsi="Wingdings" w:cs="Wingdings" w:hint="default"/>
-        <w:rFonts w:cs="Wingdings"/>
-      </w:rPr>
-    </w:lvl>
-  </w:abstractNum>
-  <w:abstractNum w:abstractNumId="2">
-    <w:lvl w:ilvl="0">
-      <w:start w:val="1"/>
-      <w:numFmt w:val="none"/>
-      <w:suff w:val="nothing"/>
-      <w:lvlText w:val=""/>
-      <w:lvlJc w:val="left"/>
-      <w:pPr>
-        <w:tabs>
-          <w:tab w:val="num" w:pos="432"/>
-        </w:tabs>
-        <w:ind w:left="432" w:hanging="432"/>
-      </w:pPr>
-    </w:lvl>
-    <w:lvl w:ilvl="1">
-      <w:start w:val="1"/>
-      <w:numFmt w:val="none"/>
-      <w:suff w:val="nothing"/>
-      <w:lvlText w:val=""/>
-      <w:lvlJc w:val="left"/>
-      <w:pPr>
-        <w:tabs>
-          <w:tab w:val="num" w:pos="576"/>
-        </w:tabs>
-        <w:ind w:left="576" w:hanging="576"/>
-      </w:pPr>
-    </w:lvl>
-    <w:lvl w:ilvl="2">
-      <w:start w:val="1"/>
-      <w:numFmt w:val="none"/>
-      <w:suff w:val="nothing"/>
-      <w:lvlText w:val=""/>
-      <w:lvlJc w:val="left"/>
-      <w:pPr>
-        <w:tabs>
-          <w:tab w:val="num" w:pos="720"/>
-        </w:tabs>
-        <w:ind w:left="720" w:hanging="720"/>
-      </w:pPr>
-    </w:lvl>
-    <w:lvl w:ilvl="3">
-      <w:start w:val="1"/>
-      <w:numFmt w:val="none"/>
-      <w:suff w:val="nothing"/>
-      <w:lvlText w:val=""/>
-      <w:lvlJc w:val="left"/>
-      <w:pPr>
-        <w:tabs>
-          <w:tab w:val="num" w:pos="864"/>
-        </w:tabs>
-        <w:ind w:left="864" w:hanging="864"/>
-      </w:pPr>
-    </w:lvl>
-    <w:lvl w:ilvl="4">
-      <w:start w:val="1"/>
-      <w:numFmt w:val="none"/>
-      <w:suff w:val="nothing"/>
-      <w:lvlText w:val=""/>
-      <w:lvlJc w:val="left"/>
-      <w:pPr>
-        <w:tabs>
-          <w:tab w:val="num" w:pos="1008"/>
-        </w:tabs>
-        <w:ind w:left="1008" w:hanging="1008"/>
-      </w:pPr>
-    </w:lvl>
-    <w:lvl w:ilvl="5">
-      <w:start w:val="1"/>
-      <w:numFmt w:val="none"/>
-      <w:suff w:val="nothing"/>
-      <w:lvlText w:val=""/>
-      <w:lvlJc w:val="left"/>
-      <w:pPr>
-        <w:tabs>
-          <w:tab w:val="num" w:pos="1152"/>
-        </w:tabs>
-        <w:ind w:left="1152" w:hanging="1152"/>
-      </w:pPr>
-    </w:lvl>
-    <w:lvl w:ilvl="6">
-      <w:start w:val="1"/>
-      <w:numFmt w:val="none"/>
-      <w:suff w:val="nothing"/>
-      <w:lvlText w:val=""/>
-      <w:lvlJc w:val="left"/>
-      <w:pPr>
-        <w:tabs>
-          <w:tab w:val="num" w:pos="1296"/>
-        </w:tabs>
-        <w:ind w:left="1296" w:hanging="1296"/>
-      </w:pPr>
-    </w:lvl>
-    <w:lvl w:ilvl="7">
-      <w:start w:val="1"/>
-      <w:numFmt w:val="none"/>
-      <w:suff w:val="nothing"/>
-      <w:lvlText w:val=""/>
-      <w:lvlJc w:val="left"/>
-      <w:pPr>
-        <w:tabs>
-          <w:tab w:val="num" w:pos="1440"/>
-        </w:tabs>
-        <w:ind w:left="1440" w:hanging="1440"/>
-      </w:pPr>
-    </w:lvl>
-    <w:lvl w:ilvl="8">
-      <w:start w:val="1"/>
-      <w:numFmt w:val="none"/>
-      <w:suff w:val="nothing"/>
-      <w:lvlText w:val=""/>
-      <w:lvlJc w:val="left"/>
-      <w:pPr>
-        <w:tabs>
-          <w:tab w:val="num" w:pos="1584"/>
-        </w:tabs>
-        <w:ind w:left="1584" w:hanging="1584"/>
-      </w:pPr>
-    </w:lvl>
-  </w:abstractNum>
-  <w:num w:numId="1">
-    <w:abstractNumId w:val="1"/>
-  </w:num>
-  <w:num w:numId="2">
-    <w:abstractNumId w:val="2"/>
-  </w:num>
-</w:numbering>
 </file>
 
 <file path=word/styles.xml><?xml version="1.0" encoding="utf-8"?>
@@ -2175,6 +3225,71 @@
       <w:rFonts w:cs="Wingdings"/>
     </w:rPr>
   </w:style>
+  <w:style w:type="character" w:styleId="ListLabel37">
+    <w:name w:val="ListLabel 37"/>
+    <w:qFormat/>
+    <w:rPr>
+      <w:rFonts w:ascii="Calibri" w:hAnsi="Calibri" w:cs="Symbol"/>
+      <w:b/>
+      <w:sz w:val="22"/>
+    </w:rPr>
+  </w:style>
+  <w:style w:type="character" w:styleId="ListLabel38">
+    <w:name w:val="ListLabel 38"/>
+    <w:qFormat/>
+    <w:rPr>
+      <w:rFonts w:cs="Courier New"/>
+    </w:rPr>
+  </w:style>
+  <w:style w:type="character" w:styleId="ListLabel39">
+    <w:name w:val="ListLabel 39"/>
+    <w:qFormat/>
+    <w:rPr>
+      <w:rFonts w:cs="Wingdings"/>
+    </w:rPr>
+  </w:style>
+  <w:style w:type="character" w:styleId="ListLabel40">
+    <w:name w:val="ListLabel 40"/>
+    <w:qFormat/>
+    <w:rPr>
+      <w:rFonts w:cs="Symbol"/>
+    </w:rPr>
+  </w:style>
+  <w:style w:type="character" w:styleId="ListLabel41">
+    <w:name w:val="ListLabel 41"/>
+    <w:qFormat/>
+    <w:rPr>
+      <w:rFonts w:cs="Courier New"/>
+    </w:rPr>
+  </w:style>
+  <w:style w:type="character" w:styleId="ListLabel42">
+    <w:name w:val="ListLabel 42"/>
+    <w:qFormat/>
+    <w:rPr>
+      <w:rFonts w:cs="Wingdings"/>
+    </w:rPr>
+  </w:style>
+  <w:style w:type="character" w:styleId="ListLabel43">
+    <w:name w:val="ListLabel 43"/>
+    <w:qFormat/>
+    <w:rPr>
+      <w:rFonts w:cs="Symbol"/>
+    </w:rPr>
+  </w:style>
+  <w:style w:type="character" w:styleId="ListLabel44">
+    <w:name w:val="ListLabel 44"/>
+    <w:qFormat/>
+    <w:rPr>
+      <w:rFonts w:cs="Courier New"/>
+    </w:rPr>
+  </w:style>
+  <w:style w:type="character" w:styleId="ListLabel45">
+    <w:name w:val="ListLabel 45"/>
+    <w:qFormat/>
+    <w:rPr>
+      <w:rFonts w:cs="Wingdings"/>
+    </w:rPr>
+  </w:style>
   <w:style w:type="paragraph" w:styleId="Titolo" w:customStyle="1">
     <w:name w:val="Titolo"/>
     <w:basedOn w:val="Normal"/>

</xml_diff>